<commit_message>
First draft complete and sent to Neville
</commit_message>
<xml_diff>
--- a/Product_Output/Blank_Word_Template.docx
+++ b/Product_Output/Blank_Word_Template.docx
@@ -4,36 +4,37 @@
   <w:body>
     <w:p>
       <w:pPr>
+        <w:pStyle w:val="Compact"/>
         <w:rPr>
-          <w:rFonts w:ascii="Mukta Malar Light" w:eastAsiaTheme="majorEastAsia" w:hAnsi="Mukta Malar Light" w:cstheme="majorBidi"/>
-          <w:sz w:val="36"/>
-          <w:szCs w:val="28"/>
+          <w:rFonts w:ascii="Mukta Malar Light" w:hAnsi="Mukta Malar Light"/>
         </w:rPr>
       </w:pPr>
       <w:r>
         <w:br w:type="page"/>
       </w:r>
-    </w:p>
-    <w:p>
-      <w:pPr>
-        <w:pStyle w:val="BodyText"/>
-      </w:pPr>
       <w:r>
         <w:lastRenderedPageBreak/>
         <w:fldChar w:fldCharType="begin"/>
       </w:r>
       <w:r>
-        <w:instrText xml:space="preserve"> COMMENTS   \* MERGEFORMAT </w:instrText>
+        <w:instrText xml:space="preserve"> TOC \o "1-2" \h \z \u </w:instrText>
+      </w:r>
+      <w:r>
+        <w:fldChar w:fldCharType="separate"/>
+      </w:r>
+      <w:r>
+        <w:rPr>
+          <w:b/>
+          <w:bCs/>
+          <w:noProof/>
+        </w:rPr>
+        <w:t>No table of contents entries found.</w:t>
       </w:r>
       <w:r>
         <w:fldChar w:fldCharType="end"/>
       </w:r>
     </w:p>
-    <w:p>
-      <w:pPr>
-        <w:pStyle w:val="BodyText"/>
-      </w:pPr>
-    </w:p>
+    <w:p/>
     <w:p/>
     <w:p/>
     <w:p>
@@ -65,7 +66,7 @@
       <w:headerReference w:type="default" r:id="rId9"/>
       <w:footerReference w:type="even" r:id="rId10"/>
       <w:footerReference w:type="default" r:id="rId11"/>
-      <w:pgSz w:w="12240" w:h="15840"/>
+      <w:pgSz w:w="11906" w:h="16838" w:code="9"/>
       <w:pgMar w:top="1440" w:right="1800" w:bottom="1440" w:left="1800" w:header="720" w:footer="720" w:gutter="0"/>
       <w:pgBorders w:offsetFrom="page">
         <w:bottom w:val="single" w:sz="4" w:space="24" w:color="auto"/>
@@ -105,131 +106,53 @@
 
 <file path=word/footer1.xml><?xml version="1.0" encoding="utf-8"?>
 <w:ftr xmlns:wpc="http://schemas.microsoft.com/office/word/2010/wordprocessingCanvas" xmlns:cx="http://schemas.microsoft.com/office/drawing/2014/chartex" xmlns:cx1="http://schemas.microsoft.com/office/drawing/2015/9/8/chartex" xmlns:cx2="http://schemas.microsoft.com/office/drawing/2015/10/21/chartex" xmlns:cx3="http://schemas.microsoft.com/office/drawing/2016/5/9/chartex" xmlns:cx4="http://schemas.microsoft.com/office/drawing/2016/5/10/chartex" xmlns:cx5="http://schemas.microsoft.com/office/drawing/2016/5/11/chartex" xmlns:cx6="http://schemas.microsoft.com/office/drawing/2016/5/12/chartex" xmlns:cx7="http://schemas.microsoft.com/office/drawing/2016/5/13/chartex" xmlns:cx8="http://schemas.microsoft.com/office/drawing/2016/5/14/chartex" xmlns:mc="http://schemas.openxmlformats.org/markup-compatibility/2006" xmlns:aink="http://schemas.microsoft.com/office/drawing/2016/ink" xmlns:am3d="http://schemas.microsoft.com/office/drawing/2017/model3d" xmlns:o="urn:schemas-microsoft-com:office:office" xmlns:oel="http://schemas.microsoft.com/office/2019/extlst" xmlns:r="http://schemas.openxmlformats.org/officeDocument/2006/relationships" xmlns:m="http://schemas.openxmlformats.org/officeDocument/2006/math" xmlns:v="urn:schemas-microsoft-com:vml" xmlns:wp14="http://schemas.microsoft.com/office/word/2010/wordprocessingDrawing" xmlns:wp="http://schemas.openxmlformats.org/drawingml/2006/wordprocessingDrawing" xmlns:w10="urn:schemas-microsoft-com:office:word" xmlns:w="http://schemas.openxmlformats.org/wordprocessingml/2006/main" xmlns:w14="http://schemas.microsoft.com/office/word/2010/wordml" xmlns:w15="http://schemas.microsoft.com/office/word/2012/wordml" xmlns:w16cex="http://schemas.microsoft.com/office/word/2018/wordml/cex" xmlns:w16cid="http://schemas.microsoft.com/office/word/2016/wordml/cid" xmlns:w16="http://schemas.microsoft.com/office/word/2018/wordml" xmlns:w16du="http://schemas.microsoft.com/office/word/2023/wordml/word16du" xmlns:w16sdtdh="http://schemas.microsoft.com/office/word/2020/wordml/sdtdatahash" xmlns:w16sdtfl="http://schemas.microsoft.com/office/word/2024/wordml/sdtformatlock" xmlns:w16se="http://schemas.microsoft.com/office/word/2015/wordml/symex" xmlns:wpg="http://schemas.microsoft.com/office/word/2010/wordprocessingGroup" xmlns:wpi="http://schemas.microsoft.com/office/word/2010/wordprocessingInk" xmlns:wne="http://schemas.microsoft.com/office/word/2006/wordml" xmlns:wps="http://schemas.microsoft.com/office/word/2010/wordprocessingShape" mc:Ignorable="w14 w15 w16se w16cid w16 w16cex w16sdtdh w16sdtfl w16du wp14">
-  <w:p>
-    <w:pPr>
-      <w:pStyle w:val="Footer"/>
-      <w:pBdr>
-        <w:top w:val="single" w:sz="4" w:space="1" w:color="auto"/>
-      </w:pBdr>
-      <w:ind w:right="-999"/>
+  <w:sdt>
+    <w:sdtPr>
+      <w:id w:val="-593708663"/>
+      <w:docPartObj>
+        <w:docPartGallery w:val="Page Numbers (Bottom of Page)"/>
+        <w:docPartUnique/>
+      </w:docPartObj>
+    </w:sdtPr>
+    <w:sdtEndPr>
       <w:rPr>
-        <w:sz w:val="20"/>
-        <w:szCs w:val="20"/>
+        <w:noProof/>
       </w:rPr>
-    </w:pPr>
-    <w:sdt>
-      <w:sdtPr>
-        <w:rPr>
-          <w:sz w:val="20"/>
-          <w:szCs w:val="20"/>
-        </w:rPr>
-        <w:id w:val="2098972954"/>
-        <w:docPartObj>
-          <w:docPartGallery w:val="Page Numbers (Bottom of Page)"/>
-          <w:docPartUnique/>
-        </w:docPartObj>
-      </w:sdtPr>
-      <w:sdtEndPr>
-        <w:rPr>
-          <w:noProof/>
-        </w:rPr>
-      </w:sdtEndPr>
-      <w:sdtContent>
+    </w:sdtEndPr>
+    <w:sdtContent>
+      <w:p>
+        <w:pPr>
+          <w:pStyle w:val="Footer"/>
+          <w:jc w:val="center"/>
+          <w:rPr>
+            <w:sz w:val="28"/>
+            <w:szCs w:val="32"/>
+          </w:rPr>
+        </w:pPr>
         <w:r>
-          <w:rPr>
-            <w:sz w:val="20"/>
-            <w:szCs w:val="20"/>
-          </w:rPr>
-          <w:t xml:space="preserve">Page  </w:t>
-        </w:r>
-        <w:r>
-          <w:rPr>
-            <w:sz w:val="20"/>
-            <w:szCs w:val="20"/>
-          </w:rPr>
           <w:fldChar w:fldCharType="begin"/>
         </w:r>
         <w:r>
-          <w:rPr>
-            <w:sz w:val="20"/>
-            <w:szCs w:val="20"/>
-          </w:rPr>
           <w:instrText xml:space="preserve"> PAGE   \* MERGEFORMAT </w:instrText>
         </w:r>
         <w:r>
-          <w:rPr>
-            <w:sz w:val="20"/>
-            <w:szCs w:val="20"/>
-          </w:rPr>
           <w:fldChar w:fldCharType="separate"/>
         </w:r>
         <w:r>
           <w:rPr>
             <w:noProof/>
-            <w:sz w:val="20"/>
-            <w:szCs w:val="20"/>
           </w:rPr>
           <w:t>2</w:t>
         </w:r>
         <w:r>
           <w:rPr>
             <w:noProof/>
-            <w:sz w:val="20"/>
-            <w:szCs w:val="20"/>
           </w:rPr>
           <w:fldChar w:fldCharType="end"/>
         </w:r>
-      </w:sdtContent>
-    </w:sdt>
-    <w:r>
-      <w:rPr>
-        <w:noProof/>
-        <w:sz w:val="20"/>
-        <w:szCs w:val="20"/>
-      </w:rPr>
-      <w:t xml:space="preserve"> of </w:t>
-    </w:r>
-    <w:r>
-      <w:rPr>
-        <w:noProof/>
-        <w:sz w:val="20"/>
-        <w:szCs w:val="20"/>
-      </w:rPr>
-      <w:fldChar w:fldCharType="begin"/>
-    </w:r>
-    <w:r>
-      <w:rPr>
-        <w:noProof/>
-        <w:sz w:val="20"/>
-        <w:szCs w:val="20"/>
-      </w:rPr>
-      <w:instrText xml:space="preserve"> NUMPAGES   \* MERGEFORMAT </w:instrText>
-    </w:r>
-    <w:r>
-      <w:rPr>
-        <w:noProof/>
-        <w:sz w:val="20"/>
-        <w:szCs w:val="20"/>
-      </w:rPr>
-      <w:fldChar w:fldCharType="separate"/>
-    </w:r>
-    <w:r>
-      <w:rPr>
-        <w:noProof/>
-        <w:sz w:val="20"/>
-        <w:szCs w:val="20"/>
-      </w:rPr>
-      <w:t>6</w:t>
-    </w:r>
-    <w:r>
-      <w:rPr>
-        <w:noProof/>
-        <w:sz w:val="20"/>
-        <w:szCs w:val="20"/>
-      </w:rPr>
-      <w:fldChar w:fldCharType="end"/>
-    </w:r>
-  </w:p>
+      </w:p>
+    </w:sdtContent>
+  </w:sdt>
   <w:p>
     <w:pPr>
       <w:pStyle w:val="Footer"/>
@@ -242,7 +165,11 @@
 <w:ftr xmlns:wpc="http://schemas.microsoft.com/office/word/2010/wordprocessingCanvas" xmlns:cx="http://schemas.microsoft.com/office/drawing/2014/chartex" xmlns:cx1="http://schemas.microsoft.com/office/drawing/2015/9/8/chartex" xmlns:cx2="http://schemas.microsoft.com/office/drawing/2015/10/21/chartex" xmlns:cx3="http://schemas.microsoft.com/office/drawing/2016/5/9/chartex" xmlns:cx4="http://schemas.microsoft.com/office/drawing/2016/5/10/chartex" xmlns:cx5="http://schemas.microsoft.com/office/drawing/2016/5/11/chartex" xmlns:cx6="http://schemas.microsoft.com/office/drawing/2016/5/12/chartex" xmlns:cx7="http://schemas.microsoft.com/office/drawing/2016/5/13/chartex" xmlns:cx8="http://schemas.microsoft.com/office/drawing/2016/5/14/chartex" xmlns:mc="http://schemas.openxmlformats.org/markup-compatibility/2006" xmlns:aink="http://schemas.microsoft.com/office/drawing/2016/ink" xmlns:am3d="http://schemas.microsoft.com/office/drawing/2017/model3d" xmlns:o="urn:schemas-microsoft-com:office:office" xmlns:oel="http://schemas.microsoft.com/office/2019/extlst" xmlns:r="http://schemas.openxmlformats.org/officeDocument/2006/relationships" xmlns:m="http://schemas.openxmlformats.org/officeDocument/2006/math" xmlns:v="urn:schemas-microsoft-com:vml" xmlns:wp14="http://schemas.microsoft.com/office/word/2010/wordprocessingDrawing" xmlns:wp="http://schemas.openxmlformats.org/drawingml/2006/wordprocessingDrawing" xmlns:w10="urn:schemas-microsoft-com:office:word" xmlns:w="http://schemas.openxmlformats.org/wordprocessingml/2006/main" xmlns:w14="http://schemas.microsoft.com/office/word/2010/wordml" xmlns:w15="http://schemas.microsoft.com/office/word/2012/wordml" xmlns:w16cex="http://schemas.microsoft.com/office/word/2018/wordml/cex" xmlns:w16cid="http://schemas.microsoft.com/office/word/2016/wordml/cid" xmlns:w16="http://schemas.microsoft.com/office/word/2018/wordml" xmlns:w16du="http://schemas.microsoft.com/office/word/2023/wordml/word16du" xmlns:w16sdtdh="http://schemas.microsoft.com/office/word/2020/wordml/sdtdatahash" xmlns:w16sdtfl="http://schemas.microsoft.com/office/word/2024/wordml/sdtformatlock" xmlns:w16se="http://schemas.microsoft.com/office/word/2015/wordml/symex" xmlns:wpg="http://schemas.microsoft.com/office/word/2010/wordprocessingGroup" xmlns:wpi="http://schemas.microsoft.com/office/word/2010/wordprocessingInk" xmlns:wne="http://schemas.microsoft.com/office/word/2006/wordml" xmlns:wps="http://schemas.microsoft.com/office/word/2010/wordprocessingShape" mc:Ignorable="w14 w15 w16se w16cid w16 w16cex w16sdtdh w16sdtfl w16du wp14">
   <w:sdt>
     <w:sdtPr>
-      <w:id w:val="1011881222"/>
+      <w:rPr>
+        <w:sz w:val="16"/>
+        <w:szCs w:val="18"/>
+      </w:rPr>
+      <w:id w:val="-1177891461"/>
       <w:docPartObj>
         <w:docPartGallery w:val="Page Numbers (Bottom of Page)"/>
         <w:docPartUnique/>
@@ -251,113 +178,34 @@
     <w:sdtEndPr>
       <w:rPr>
         <w:noProof/>
-        <w:sz w:val="20"/>
-        <w:szCs w:val="20"/>
+        <w:sz w:val="22"/>
+        <w:szCs w:val="24"/>
       </w:rPr>
     </w:sdtEndPr>
     <w:sdtContent>
       <w:p>
         <w:pPr>
           <w:pStyle w:val="Footer"/>
-          <w:pBdr>
-            <w:top w:val="single" w:sz="4" w:space="1" w:color="auto"/>
-          </w:pBdr>
-          <w:ind w:hanging="1134"/>
-          <w:jc w:val="right"/>
-          <w:rPr>
-            <w:sz w:val="20"/>
-            <w:szCs w:val="20"/>
-          </w:rPr>
+          <w:jc w:val="center"/>
         </w:pPr>
         <w:r>
-          <w:rPr>
-            <w:sz w:val="20"/>
-            <w:szCs w:val="20"/>
-          </w:rPr>
-          <w:t xml:space="preserve">Page  </w:t>
-        </w:r>
-        <w:r>
-          <w:rPr>
-            <w:sz w:val="20"/>
-            <w:szCs w:val="20"/>
-          </w:rPr>
           <w:fldChar w:fldCharType="begin"/>
         </w:r>
         <w:r>
-          <w:rPr>
-            <w:sz w:val="20"/>
-            <w:szCs w:val="20"/>
-          </w:rPr>
           <w:instrText xml:space="preserve"> PAGE   \* MERGEFORMAT </w:instrText>
         </w:r>
         <w:r>
-          <w:rPr>
-            <w:sz w:val="20"/>
-            <w:szCs w:val="20"/>
-          </w:rPr>
           <w:fldChar w:fldCharType="separate"/>
         </w:r>
         <w:r>
           <w:rPr>
             <w:noProof/>
-            <w:sz w:val="20"/>
-            <w:szCs w:val="20"/>
           </w:rPr>
           <w:t>2</w:t>
         </w:r>
         <w:r>
           <w:rPr>
             <w:noProof/>
-            <w:sz w:val="20"/>
-            <w:szCs w:val="20"/>
-          </w:rPr>
-          <w:fldChar w:fldCharType="end"/>
-        </w:r>
-        <w:r>
-          <w:rPr>
-            <w:noProof/>
-            <w:sz w:val="20"/>
-            <w:szCs w:val="20"/>
-          </w:rPr>
-          <w:t xml:space="preserve"> of </w:t>
-        </w:r>
-        <w:r>
-          <w:rPr>
-            <w:noProof/>
-            <w:sz w:val="20"/>
-            <w:szCs w:val="20"/>
-          </w:rPr>
-          <w:fldChar w:fldCharType="begin"/>
-        </w:r>
-        <w:r>
-          <w:rPr>
-            <w:noProof/>
-            <w:sz w:val="20"/>
-            <w:szCs w:val="20"/>
-          </w:rPr>
-          <w:instrText xml:space="preserve"> NUMPAGES   \* MERGEFORMAT </w:instrText>
-        </w:r>
-        <w:r>
-          <w:rPr>
-            <w:noProof/>
-            <w:sz w:val="20"/>
-            <w:szCs w:val="20"/>
-          </w:rPr>
-          <w:fldChar w:fldCharType="separate"/>
-        </w:r>
-        <w:r>
-          <w:rPr>
-            <w:noProof/>
-            <w:sz w:val="20"/>
-            <w:szCs w:val="20"/>
-          </w:rPr>
-          <w:t>6</w:t>
-        </w:r>
-        <w:r>
-          <w:rPr>
-            <w:noProof/>
-            <w:sz w:val="20"/>
-            <w:szCs w:val="20"/>
           </w:rPr>
           <w:fldChar w:fldCharType="end"/>
         </w:r>
@@ -393,41 +241,6 @@
 
 <file path=word/header1.xml><?xml version="1.0" encoding="utf-8"?>
 <w:hdr xmlns:wpc="http://schemas.microsoft.com/office/word/2010/wordprocessingCanvas" xmlns:cx="http://schemas.microsoft.com/office/drawing/2014/chartex" xmlns:cx1="http://schemas.microsoft.com/office/drawing/2015/9/8/chartex" xmlns:cx2="http://schemas.microsoft.com/office/drawing/2015/10/21/chartex" xmlns:cx3="http://schemas.microsoft.com/office/drawing/2016/5/9/chartex" xmlns:cx4="http://schemas.microsoft.com/office/drawing/2016/5/10/chartex" xmlns:cx5="http://schemas.microsoft.com/office/drawing/2016/5/11/chartex" xmlns:cx6="http://schemas.microsoft.com/office/drawing/2016/5/12/chartex" xmlns:cx7="http://schemas.microsoft.com/office/drawing/2016/5/13/chartex" xmlns:cx8="http://schemas.microsoft.com/office/drawing/2016/5/14/chartex" xmlns:mc="http://schemas.openxmlformats.org/markup-compatibility/2006" xmlns:aink="http://schemas.microsoft.com/office/drawing/2016/ink" xmlns:am3d="http://schemas.microsoft.com/office/drawing/2017/model3d" xmlns:o="urn:schemas-microsoft-com:office:office" xmlns:oel="http://schemas.microsoft.com/office/2019/extlst" xmlns:r="http://schemas.openxmlformats.org/officeDocument/2006/relationships" xmlns:m="http://schemas.openxmlformats.org/officeDocument/2006/math" xmlns:v="urn:schemas-microsoft-com:vml" xmlns:wp14="http://schemas.microsoft.com/office/word/2010/wordprocessingDrawing" xmlns:wp="http://schemas.openxmlformats.org/drawingml/2006/wordprocessingDrawing" xmlns:w10="urn:schemas-microsoft-com:office:word" xmlns:w="http://schemas.openxmlformats.org/wordprocessingml/2006/main" xmlns:w14="http://schemas.microsoft.com/office/word/2010/wordml" xmlns:w15="http://schemas.microsoft.com/office/word/2012/wordml" xmlns:w16cex="http://schemas.microsoft.com/office/word/2018/wordml/cex" xmlns:w16cid="http://schemas.microsoft.com/office/word/2016/wordml/cid" xmlns:w16="http://schemas.microsoft.com/office/word/2018/wordml" xmlns:w16du="http://schemas.microsoft.com/office/word/2023/wordml/word16du" xmlns:w16sdtdh="http://schemas.microsoft.com/office/word/2020/wordml/sdtdatahash" xmlns:w16sdtfl="http://schemas.microsoft.com/office/word/2024/wordml/sdtformatlock" xmlns:w16se="http://schemas.microsoft.com/office/word/2015/wordml/symex" xmlns:wpg="http://schemas.microsoft.com/office/word/2010/wordprocessingGroup" xmlns:wpi="http://schemas.microsoft.com/office/word/2010/wordprocessingInk" xmlns:wne="http://schemas.microsoft.com/office/word/2006/wordml" xmlns:wps="http://schemas.microsoft.com/office/word/2010/wordprocessingShape" mc:Ignorable="w14 w15 w16se w16cid w16 w16cex w16sdtdh w16sdtfl w16du wp14">
-  <w:sdt>
-    <w:sdtPr>
-      <w:rPr>
-        <w:color w:val="A6A6A6" w:themeColor="background1" w:themeShade="A6"/>
-      </w:rPr>
-      <w:alias w:val="Title"/>
-      <w:tag w:val=""/>
-      <w:id w:val="454683203"/>
-      <w:placeholder>
-        <w:docPart w:val="246EC56E8EF34030B9E7BB0FFC7B24F5"/>
-      </w:placeholder>
-      <w:showingPlcHdr/>
-      <w:dataBinding w:prefixMappings="xmlns:ns0='http://purl.org/dc/elements/1.1/' xmlns:ns1='http://schemas.openxmlformats.org/package/2006/metadata/core-properties' " w:xpath="/ns1:coreProperties[1]/ns0:title[1]" w:storeItemID="{6C3C8BC8-F283-45AE-878A-BAB7291924A1}"/>
-      <w:text/>
-    </w:sdtPr>
-    <w:sdtEndPr/>
-    <w:sdtContent>
-      <w:p>
-        <w:pPr>
-          <w:pStyle w:val="Header"/>
-          <w:jc w:val="right"/>
-          <w:rPr>
-            <w:color w:val="A6A6A6" w:themeColor="background1" w:themeShade="A6"/>
-          </w:rPr>
-        </w:pPr>
-        <w:r>
-          <w:rPr>
-            <w:rStyle w:val="PlaceholderText"/>
-            <w:color w:val="A6A6A6" w:themeColor="background1" w:themeShade="A6"/>
-          </w:rPr>
-          <w:t>[Title]</w:t>
-        </w:r>
-      </w:p>
-    </w:sdtContent>
-  </w:sdt>
   <w:p>
     <w:pPr>
       <w:pStyle w:val="Header"/>
@@ -436,25 +249,35 @@
         <w:color w:val="A6A6A6" w:themeColor="background1" w:themeShade="A6"/>
       </w:rPr>
     </w:pPr>
-    <w:r>
-      <w:rPr>
-        <w:noProof/>
-        <w:color w:val="A6A6A6" w:themeColor="background1" w:themeShade="A6"/>
-      </w:rPr>
-      <w:pict w14:anchorId="6EFD7C0D">
-        <v:shapetype id="_x0000_t32" coordsize="21600,21600" o:spt="32" o:oned="t" path="m,l21600,21600e" filled="f">
-          <v:path arrowok="t" fillok="f" o:connecttype="none"/>
-          <o:lock v:ext="edit" shapetype="t"/>
-        </v:shapetype>
-        <v:shape id="_x0000_s2051" type="#_x0000_t32" style="position:absolute;left:0;text-align:left;margin-left:.75pt;margin-top:14.45pt;width:490.5pt;height:0;z-index:251661312" o:connectortype="straight"/>
-      </w:pict>
-    </w:r>
-    <w:r>
-      <w:rPr>
-        <w:color w:val="A6A6A6" w:themeColor="background1" w:themeShade="A6"/>
-      </w:rPr>
-      <w:t xml:space="preserve"> </w:t>
-    </w:r>
+    <w:sdt>
+      <w:sdtPr>
+        <w:rPr>
+          <w:color w:val="A6A6A6" w:themeColor="background1" w:themeShade="A6"/>
+        </w:rPr>
+        <w:alias w:val="Title"/>
+        <w:tag w:val=""/>
+        <w:id w:val="454683203"/>
+        <w:placeholder>
+          <w:docPart w:val="246EC56E8EF34030B9E7BB0FFC7B24F5"/>
+        </w:placeholder>
+        <w:showingPlcHdr/>
+        <w:dataBinding w:prefixMappings="xmlns:ns0='http://purl.org/dc/elements/1.1/' xmlns:ns1='http://schemas.openxmlformats.org/package/2006/metadata/core-properties' " w:xpath="/ns1:coreProperties[1]/ns0:title[1]" w:storeItemID="{6C3C8BC8-F283-45AE-878A-BAB7291924A1}"/>
+        <w:text/>
+      </w:sdtPr>
+      <w:sdtEndPr/>
+      <w:sdtContent>
+        <w:r>
+          <w:rPr>
+            <w:rStyle w:val="PlaceholderText"/>
+            <w:i/>
+            <w:iCs/>
+            <w:sz w:val="20"/>
+            <w:szCs w:val="22"/>
+          </w:rPr>
+          <w:t>[Title]</w:t>
+        </w:r>
+      </w:sdtContent>
+    </w:sdt>
   </w:p>
   <w:p>
     <w:pPr>
@@ -466,40 +289,6 @@
 
 <file path=word/header2.xml><?xml version="1.0" encoding="utf-8"?>
 <w:hdr xmlns:wpc="http://schemas.microsoft.com/office/word/2010/wordprocessingCanvas" xmlns:cx="http://schemas.microsoft.com/office/drawing/2014/chartex" xmlns:cx1="http://schemas.microsoft.com/office/drawing/2015/9/8/chartex" xmlns:cx2="http://schemas.microsoft.com/office/drawing/2015/10/21/chartex" xmlns:cx3="http://schemas.microsoft.com/office/drawing/2016/5/9/chartex" xmlns:cx4="http://schemas.microsoft.com/office/drawing/2016/5/10/chartex" xmlns:cx5="http://schemas.microsoft.com/office/drawing/2016/5/11/chartex" xmlns:cx6="http://schemas.microsoft.com/office/drawing/2016/5/12/chartex" xmlns:cx7="http://schemas.microsoft.com/office/drawing/2016/5/13/chartex" xmlns:cx8="http://schemas.microsoft.com/office/drawing/2016/5/14/chartex" xmlns:mc="http://schemas.openxmlformats.org/markup-compatibility/2006" xmlns:aink="http://schemas.microsoft.com/office/drawing/2016/ink" xmlns:am3d="http://schemas.microsoft.com/office/drawing/2017/model3d" xmlns:o="urn:schemas-microsoft-com:office:office" xmlns:oel="http://schemas.microsoft.com/office/2019/extlst" xmlns:r="http://schemas.openxmlformats.org/officeDocument/2006/relationships" xmlns:m="http://schemas.openxmlformats.org/officeDocument/2006/math" xmlns:v="urn:schemas-microsoft-com:vml" xmlns:wp14="http://schemas.microsoft.com/office/word/2010/wordprocessingDrawing" xmlns:wp="http://schemas.openxmlformats.org/drawingml/2006/wordprocessingDrawing" xmlns:w10="urn:schemas-microsoft-com:office:word" xmlns:w="http://schemas.openxmlformats.org/wordprocessingml/2006/main" xmlns:w14="http://schemas.microsoft.com/office/word/2010/wordml" xmlns:w15="http://schemas.microsoft.com/office/word/2012/wordml" xmlns:w16cex="http://schemas.microsoft.com/office/word/2018/wordml/cex" xmlns:w16cid="http://schemas.microsoft.com/office/word/2016/wordml/cid" xmlns:w16="http://schemas.microsoft.com/office/word/2018/wordml" xmlns:w16du="http://schemas.microsoft.com/office/word/2023/wordml/word16du" xmlns:w16sdtdh="http://schemas.microsoft.com/office/word/2020/wordml/sdtdatahash" xmlns:w16sdtfl="http://schemas.microsoft.com/office/word/2024/wordml/sdtformatlock" xmlns:w16se="http://schemas.microsoft.com/office/word/2015/wordml/symex" xmlns:wpg="http://schemas.microsoft.com/office/word/2010/wordprocessingGroup" xmlns:wpi="http://schemas.microsoft.com/office/word/2010/wordprocessingInk" xmlns:wne="http://schemas.microsoft.com/office/word/2006/wordml" xmlns:wps="http://schemas.microsoft.com/office/word/2010/wordprocessingShape" mc:Ignorable="w14 w15 w16se w16cid w16 w16cex w16sdtdh w16sdtfl w16du wp14">
-  <w:sdt>
-    <w:sdtPr>
-      <w:rPr>
-        <w:color w:val="A6A6A6" w:themeColor="background1" w:themeShade="A6"/>
-      </w:rPr>
-      <w:alias w:val="Title"/>
-      <w:tag w:val=""/>
-      <w:id w:val="-1889716350"/>
-      <w:placeholder>
-        <w:docPart w:val="79E0AC8E209C4D15A991076C02255397"/>
-      </w:placeholder>
-      <w:showingPlcHdr/>
-      <w:dataBinding w:prefixMappings="xmlns:ns0='http://purl.org/dc/elements/1.1/' xmlns:ns1='http://schemas.openxmlformats.org/package/2006/metadata/core-properties' " w:xpath="/ns1:coreProperties[1]/ns0:title[1]" w:storeItemID="{6C3C8BC8-F283-45AE-878A-BAB7291924A1}"/>
-      <w:text/>
-    </w:sdtPr>
-    <w:sdtEndPr/>
-    <w:sdtContent>
-      <w:p>
-        <w:pPr>
-          <w:pStyle w:val="Header"/>
-          <w:rPr>
-            <w:color w:val="A6A6A6" w:themeColor="background1" w:themeShade="A6"/>
-          </w:rPr>
-        </w:pPr>
-        <w:r>
-          <w:rPr>
-            <w:rStyle w:val="PlaceholderText"/>
-            <w:color w:val="A6A6A6" w:themeColor="background1" w:themeShade="A6"/>
-          </w:rPr>
-          <w:t>[Title]</w:t>
-        </w:r>
-      </w:p>
-    </w:sdtContent>
-  </w:sdt>
   <w:p>
     <w:pPr>
       <w:pStyle w:val="Header"/>
@@ -507,22 +296,38 @@
         <w:color w:val="A6A6A6" w:themeColor="background1" w:themeShade="A6"/>
       </w:rPr>
     </w:pPr>
+    <w:sdt>
+      <w:sdtPr>
+        <w:rPr>
+          <w:color w:val="A6A6A6" w:themeColor="background1" w:themeShade="A6"/>
+        </w:rPr>
+        <w:alias w:val="Title"/>
+        <w:tag w:val=""/>
+        <w:id w:val="-333375313"/>
+        <w:placeholder>
+          <w:docPart w:val="EF68C8CD31FC4B09987C816547DD395E"/>
+        </w:placeholder>
+        <w:showingPlcHdr/>
+        <w:dataBinding w:prefixMappings="xmlns:ns0='http://purl.org/dc/elements/1.1/' xmlns:ns1='http://schemas.openxmlformats.org/package/2006/metadata/core-properties' " w:xpath="/ns1:coreProperties[1]/ns0:title[1]" w:storeItemID="{6C3C8BC8-F283-45AE-878A-BAB7291924A1}"/>
+        <w:text/>
+      </w:sdtPr>
+      <w:sdtEndPr/>
+      <w:sdtContent>
+        <w:r>
+          <w:rPr>
+            <w:rStyle w:val="PlaceholderText"/>
+            <w:i/>
+            <w:iCs/>
+            <w:sz w:val="20"/>
+            <w:szCs w:val="22"/>
+          </w:rPr>
+          <w:t>[Title]</w:t>
+        </w:r>
+      </w:sdtContent>
+    </w:sdt>
     <w:r>
       <w:rPr>
         <w:noProof/>
-        <w:color w:val="A6A6A6" w:themeColor="background1" w:themeShade="A6"/>
-      </w:rPr>
-      <w:pict w14:anchorId="02D86A9A">
-        <v:shapetype id="_x0000_t32" coordsize="21600,21600" o:spt="32" o:oned="t" path="m,l21600,21600e" filled="f">
-          <v:path arrowok="t" fillok="f" o:connecttype="none"/>
-          <o:lock v:ext="edit" shapetype="t"/>
-        </v:shapetype>
-        <v:shape id="_x0000_s2050" type="#_x0000_t32" style="position:absolute;margin-left:-59.25pt;margin-top:14.45pt;width:490.5pt;height:0;z-index:251659264" o:connectortype="straight"/>
-      </w:pict>
-    </w:r>
-    <w:r>
-      <w:rPr>
-        <w:color w:val="A6A6A6" w:themeColor="background1" w:themeShade="A6"/>
       </w:rPr>
       <w:t xml:space="preserve"> </w:t>
     </w:r>
@@ -533,6 +338,264 @@
 <file path=word/numbering.xml><?xml version="1.0" encoding="utf-8"?>
 <w:numbering xmlns:wpc="http://schemas.microsoft.com/office/word/2010/wordprocessingCanvas" xmlns:cx="http://schemas.microsoft.com/office/drawing/2014/chartex" xmlns:cx1="http://schemas.microsoft.com/office/drawing/2015/9/8/chartex" xmlns:cx2="http://schemas.microsoft.com/office/drawing/2015/10/21/chartex" xmlns:cx3="http://schemas.microsoft.com/office/drawing/2016/5/9/chartex" xmlns:cx4="http://schemas.microsoft.com/office/drawing/2016/5/10/chartex" xmlns:cx5="http://schemas.microsoft.com/office/drawing/2016/5/11/chartex" xmlns:cx6="http://schemas.microsoft.com/office/drawing/2016/5/12/chartex" xmlns:cx7="http://schemas.microsoft.com/office/drawing/2016/5/13/chartex" xmlns:cx8="http://schemas.microsoft.com/office/drawing/2016/5/14/chartex" xmlns:mc="http://schemas.openxmlformats.org/markup-compatibility/2006" xmlns:aink="http://schemas.microsoft.com/office/drawing/2016/ink" xmlns:am3d="http://schemas.microsoft.com/office/drawing/2017/model3d" xmlns:o="urn:schemas-microsoft-com:office:office" xmlns:oel="http://schemas.microsoft.com/office/2019/extlst" xmlns:r="http://schemas.openxmlformats.org/officeDocument/2006/relationships" xmlns:m="http://schemas.openxmlformats.org/officeDocument/2006/math" xmlns:v="urn:schemas-microsoft-com:vml" xmlns:wp14="http://schemas.microsoft.com/office/word/2010/wordprocessingDrawing" xmlns:wp="http://schemas.openxmlformats.org/drawingml/2006/wordprocessingDrawing" xmlns:w10="urn:schemas-microsoft-com:office:word" xmlns:w="http://schemas.openxmlformats.org/wordprocessingml/2006/main" xmlns:w14="http://schemas.microsoft.com/office/word/2010/wordml" xmlns:w15="http://schemas.microsoft.com/office/word/2012/wordml" xmlns:w16cex="http://schemas.microsoft.com/office/word/2018/wordml/cex" xmlns:w16cid="http://schemas.microsoft.com/office/word/2016/wordml/cid" xmlns:w16="http://schemas.microsoft.com/office/word/2018/wordml" xmlns:w16du="http://schemas.microsoft.com/office/word/2023/wordml/word16du" xmlns:w16sdtdh="http://schemas.microsoft.com/office/word/2020/wordml/sdtdatahash" xmlns:w16sdtfl="http://schemas.microsoft.com/office/word/2024/wordml/sdtformatlock" xmlns:w16se="http://schemas.microsoft.com/office/word/2015/wordml/symex" xmlns:wpg="http://schemas.microsoft.com/office/word/2010/wordprocessingGroup" xmlns:wpi="http://schemas.microsoft.com/office/word/2010/wordprocessingInk" xmlns:wne="http://schemas.microsoft.com/office/word/2006/wordml" xmlns:wps="http://schemas.microsoft.com/office/word/2010/wordprocessingShape" mc:Ignorable="w14 w15 w16se w16cid w16 w16cex w16sdtdh w16sdtfl w16du wp14">
   <w:abstractNum w:abstractNumId="0" w15:restartNumberingAfterBreak="0">
+    <w:nsid w:val="108F69E8"/>
+    <w:multiLevelType w:val="hybridMultilevel"/>
+    <w:tmpl w:val="7AE8775A"/>
+    <w:lvl w:ilvl="0" w:tplc="0C09000F">
+      <w:start w:val="1"/>
+      <w:numFmt w:val="decimal"/>
+      <w:lvlText w:val="%1."/>
+      <w:lvlJc w:val="left"/>
+      <w:pPr>
+        <w:ind w:left="720" w:hanging="360"/>
+      </w:pPr>
+    </w:lvl>
+    <w:lvl w:ilvl="1" w:tplc="0C090019" w:tentative="1">
+      <w:start w:val="1"/>
+      <w:numFmt w:val="lowerLetter"/>
+      <w:lvlText w:val="%2."/>
+      <w:lvlJc w:val="left"/>
+      <w:pPr>
+        <w:ind w:left="1440" w:hanging="360"/>
+      </w:pPr>
+    </w:lvl>
+    <w:lvl w:ilvl="2" w:tplc="0C09001B" w:tentative="1">
+      <w:start w:val="1"/>
+      <w:numFmt w:val="lowerRoman"/>
+      <w:lvlText w:val="%3."/>
+      <w:lvlJc w:val="right"/>
+      <w:pPr>
+        <w:ind w:left="2160" w:hanging="180"/>
+      </w:pPr>
+    </w:lvl>
+    <w:lvl w:ilvl="3" w:tplc="0C09000F" w:tentative="1">
+      <w:start w:val="1"/>
+      <w:numFmt w:val="decimal"/>
+      <w:lvlText w:val="%4."/>
+      <w:lvlJc w:val="left"/>
+      <w:pPr>
+        <w:ind w:left="2880" w:hanging="360"/>
+      </w:pPr>
+    </w:lvl>
+    <w:lvl w:ilvl="4" w:tplc="0C090019" w:tentative="1">
+      <w:start w:val="1"/>
+      <w:numFmt w:val="lowerLetter"/>
+      <w:lvlText w:val="%5."/>
+      <w:lvlJc w:val="left"/>
+      <w:pPr>
+        <w:ind w:left="3600" w:hanging="360"/>
+      </w:pPr>
+    </w:lvl>
+    <w:lvl w:ilvl="5" w:tplc="0C09001B" w:tentative="1">
+      <w:start w:val="1"/>
+      <w:numFmt w:val="lowerRoman"/>
+      <w:lvlText w:val="%6."/>
+      <w:lvlJc w:val="right"/>
+      <w:pPr>
+        <w:ind w:left="4320" w:hanging="180"/>
+      </w:pPr>
+    </w:lvl>
+    <w:lvl w:ilvl="6" w:tplc="0C09000F" w:tentative="1">
+      <w:start w:val="1"/>
+      <w:numFmt w:val="decimal"/>
+      <w:lvlText w:val="%7."/>
+      <w:lvlJc w:val="left"/>
+      <w:pPr>
+        <w:ind w:left="5040" w:hanging="360"/>
+      </w:pPr>
+    </w:lvl>
+    <w:lvl w:ilvl="7" w:tplc="0C090019" w:tentative="1">
+      <w:start w:val="1"/>
+      <w:numFmt w:val="lowerLetter"/>
+      <w:lvlText w:val="%8."/>
+      <w:lvlJc w:val="left"/>
+      <w:pPr>
+        <w:ind w:left="5760" w:hanging="360"/>
+      </w:pPr>
+    </w:lvl>
+    <w:lvl w:ilvl="8" w:tplc="0C09001B" w:tentative="1">
+      <w:start w:val="1"/>
+      <w:numFmt w:val="lowerRoman"/>
+      <w:lvlText w:val="%9."/>
+      <w:lvlJc w:val="right"/>
+      <w:pPr>
+        <w:ind w:left="6480" w:hanging="180"/>
+      </w:pPr>
+    </w:lvl>
+  </w:abstractNum>
+  <w:abstractNum w:abstractNumId="1" w15:restartNumberingAfterBreak="0">
+    <w:nsid w:val="14BD5A3D"/>
+    <w:multiLevelType w:val="multilevel"/>
+    <w:tmpl w:val="0C09001F"/>
+    <w:lvl w:ilvl="0">
+      <w:start w:val="1"/>
+      <w:numFmt w:val="decimal"/>
+      <w:lvlText w:val="%1."/>
+      <w:lvlJc w:val="left"/>
+      <w:pPr>
+        <w:ind w:left="360" w:hanging="360"/>
+      </w:pPr>
+    </w:lvl>
+    <w:lvl w:ilvl="1">
+      <w:start w:val="1"/>
+      <w:numFmt w:val="decimal"/>
+      <w:lvlText w:val="%1.%2."/>
+      <w:lvlJc w:val="left"/>
+      <w:pPr>
+        <w:ind w:left="792" w:hanging="432"/>
+      </w:pPr>
+    </w:lvl>
+    <w:lvl w:ilvl="2">
+      <w:start w:val="1"/>
+      <w:numFmt w:val="decimal"/>
+      <w:lvlText w:val="%1.%2.%3."/>
+      <w:lvlJc w:val="left"/>
+      <w:pPr>
+        <w:ind w:left="1224" w:hanging="504"/>
+      </w:pPr>
+    </w:lvl>
+    <w:lvl w:ilvl="3">
+      <w:start w:val="1"/>
+      <w:numFmt w:val="decimal"/>
+      <w:lvlText w:val="%1.%2.%3.%4."/>
+      <w:lvlJc w:val="left"/>
+      <w:pPr>
+        <w:ind w:left="1728" w:hanging="648"/>
+      </w:pPr>
+    </w:lvl>
+    <w:lvl w:ilvl="4">
+      <w:start w:val="1"/>
+      <w:numFmt w:val="decimal"/>
+      <w:lvlText w:val="%1.%2.%3.%4.%5."/>
+      <w:lvlJc w:val="left"/>
+      <w:pPr>
+        <w:ind w:left="2232" w:hanging="792"/>
+      </w:pPr>
+    </w:lvl>
+    <w:lvl w:ilvl="5">
+      <w:start w:val="1"/>
+      <w:numFmt w:val="decimal"/>
+      <w:lvlText w:val="%1.%2.%3.%4.%5.%6."/>
+      <w:lvlJc w:val="left"/>
+      <w:pPr>
+        <w:ind w:left="2736" w:hanging="936"/>
+      </w:pPr>
+    </w:lvl>
+    <w:lvl w:ilvl="6">
+      <w:start w:val="1"/>
+      <w:numFmt w:val="decimal"/>
+      <w:lvlText w:val="%1.%2.%3.%4.%5.%6.%7."/>
+      <w:lvlJc w:val="left"/>
+      <w:pPr>
+        <w:ind w:left="3240" w:hanging="1080"/>
+      </w:pPr>
+    </w:lvl>
+    <w:lvl w:ilvl="7">
+      <w:start w:val="1"/>
+      <w:numFmt w:val="decimal"/>
+      <w:lvlText w:val="%1.%2.%3.%4.%5.%6.%7.%8."/>
+      <w:lvlJc w:val="left"/>
+      <w:pPr>
+        <w:ind w:left="3744" w:hanging="1224"/>
+      </w:pPr>
+    </w:lvl>
+    <w:lvl w:ilvl="8">
+      <w:start w:val="1"/>
+      <w:numFmt w:val="decimal"/>
+      <w:lvlText w:val="%1.%2.%3.%4.%5.%6.%7.%8.%9."/>
+      <w:lvlJc w:val="left"/>
+      <w:pPr>
+        <w:ind w:left="4320" w:hanging="1440"/>
+      </w:pPr>
+    </w:lvl>
+  </w:abstractNum>
+  <w:abstractNum w:abstractNumId="2" w15:restartNumberingAfterBreak="0">
+    <w:nsid w:val="19365741"/>
+    <w:multiLevelType w:val="hybridMultilevel"/>
+    <w:tmpl w:val="36E45372"/>
+    <w:lvl w:ilvl="0" w:tplc="31169C08">
+      <w:start w:val="1"/>
+      <w:numFmt w:val="decimal"/>
+      <w:lvlText w:val="%1."/>
+      <w:lvlJc w:val="left"/>
+      <w:pPr>
+        <w:ind w:left="720" w:hanging="360"/>
+      </w:pPr>
+    </w:lvl>
+    <w:lvl w:ilvl="1" w:tplc="0C090019" w:tentative="1">
+      <w:start w:val="1"/>
+      <w:numFmt w:val="lowerLetter"/>
+      <w:lvlText w:val="%2."/>
+      <w:lvlJc w:val="left"/>
+      <w:pPr>
+        <w:ind w:left="1440" w:hanging="360"/>
+      </w:pPr>
+    </w:lvl>
+    <w:lvl w:ilvl="2" w:tplc="0C09001B" w:tentative="1">
+      <w:start w:val="1"/>
+      <w:numFmt w:val="lowerRoman"/>
+      <w:lvlText w:val="%3."/>
+      <w:lvlJc w:val="right"/>
+      <w:pPr>
+        <w:ind w:left="2160" w:hanging="180"/>
+      </w:pPr>
+    </w:lvl>
+    <w:lvl w:ilvl="3" w:tplc="0C09000F" w:tentative="1">
+      <w:start w:val="1"/>
+      <w:numFmt w:val="decimal"/>
+      <w:lvlText w:val="%4."/>
+      <w:lvlJc w:val="left"/>
+      <w:pPr>
+        <w:ind w:left="2880" w:hanging="360"/>
+      </w:pPr>
+    </w:lvl>
+    <w:lvl w:ilvl="4" w:tplc="0C090019" w:tentative="1">
+      <w:start w:val="1"/>
+      <w:numFmt w:val="lowerLetter"/>
+      <w:lvlText w:val="%5."/>
+      <w:lvlJc w:val="left"/>
+      <w:pPr>
+        <w:ind w:left="3600" w:hanging="360"/>
+      </w:pPr>
+    </w:lvl>
+    <w:lvl w:ilvl="5" w:tplc="0C09001B" w:tentative="1">
+      <w:start w:val="1"/>
+      <w:numFmt w:val="lowerRoman"/>
+      <w:lvlText w:val="%6."/>
+      <w:lvlJc w:val="right"/>
+      <w:pPr>
+        <w:ind w:left="4320" w:hanging="180"/>
+      </w:pPr>
+    </w:lvl>
+    <w:lvl w:ilvl="6" w:tplc="0C09000F" w:tentative="1">
+      <w:start w:val="1"/>
+      <w:numFmt w:val="decimal"/>
+      <w:lvlText w:val="%7."/>
+      <w:lvlJc w:val="left"/>
+      <w:pPr>
+        <w:ind w:left="5040" w:hanging="360"/>
+      </w:pPr>
+    </w:lvl>
+    <w:lvl w:ilvl="7" w:tplc="0C090019" w:tentative="1">
+      <w:start w:val="1"/>
+      <w:numFmt w:val="lowerLetter"/>
+      <w:lvlText w:val="%8."/>
+      <w:lvlJc w:val="left"/>
+      <w:pPr>
+        <w:ind w:left="5760" w:hanging="360"/>
+      </w:pPr>
+    </w:lvl>
+    <w:lvl w:ilvl="8" w:tplc="0C09001B" w:tentative="1">
+      <w:start w:val="1"/>
+      <w:numFmt w:val="lowerRoman"/>
+      <w:lvlText w:val="%9."/>
+      <w:lvlJc w:val="right"/>
+      <w:pPr>
+        <w:ind w:left="6480" w:hanging="180"/>
+      </w:pPr>
+    </w:lvl>
+  </w:abstractNum>
+  <w:abstractNum w:abstractNumId="3" w15:restartNumberingAfterBreak="0">
     <w:nsid w:val="2C1AE401"/>
     <w:multiLevelType w:val="multilevel"/>
     <w:tmpl w:val="A8E29AC2"/>
@@ -636,8 +699,462 @@
       </w:pPr>
     </w:lvl>
   </w:abstractNum>
-  <w:num w:numId="1" w16cid:durableId="2008750642">
+  <w:abstractNum w:abstractNumId="4" w15:restartNumberingAfterBreak="0">
+    <w:nsid w:val="39890DBA"/>
+    <w:multiLevelType w:val="hybridMultilevel"/>
+    <w:tmpl w:val="9C68E5B2"/>
+    <w:lvl w:ilvl="0" w:tplc="A9E2BE02">
+      <w:start w:val="1"/>
+      <w:numFmt w:val="decimal"/>
+      <w:lvlText w:val="%1."/>
+      <w:lvlJc w:val="left"/>
+      <w:pPr>
+        <w:ind w:left="720" w:hanging="360"/>
+      </w:pPr>
+    </w:lvl>
+    <w:lvl w:ilvl="1" w:tplc="0C090019" w:tentative="1">
+      <w:start w:val="1"/>
+      <w:numFmt w:val="lowerLetter"/>
+      <w:lvlText w:val="%2."/>
+      <w:lvlJc w:val="left"/>
+      <w:pPr>
+        <w:ind w:left="1440" w:hanging="360"/>
+      </w:pPr>
+    </w:lvl>
+    <w:lvl w:ilvl="2" w:tplc="0C09001B" w:tentative="1">
+      <w:start w:val="1"/>
+      <w:numFmt w:val="lowerRoman"/>
+      <w:lvlText w:val="%3."/>
+      <w:lvlJc w:val="right"/>
+      <w:pPr>
+        <w:ind w:left="2160" w:hanging="180"/>
+      </w:pPr>
+    </w:lvl>
+    <w:lvl w:ilvl="3" w:tplc="0C09000F" w:tentative="1">
+      <w:start w:val="1"/>
+      <w:numFmt w:val="decimal"/>
+      <w:lvlText w:val="%4."/>
+      <w:lvlJc w:val="left"/>
+      <w:pPr>
+        <w:ind w:left="2880" w:hanging="360"/>
+      </w:pPr>
+    </w:lvl>
+    <w:lvl w:ilvl="4" w:tplc="0C090019" w:tentative="1">
+      <w:start w:val="1"/>
+      <w:numFmt w:val="lowerLetter"/>
+      <w:lvlText w:val="%5."/>
+      <w:lvlJc w:val="left"/>
+      <w:pPr>
+        <w:ind w:left="3600" w:hanging="360"/>
+      </w:pPr>
+    </w:lvl>
+    <w:lvl w:ilvl="5" w:tplc="0C09001B" w:tentative="1">
+      <w:start w:val="1"/>
+      <w:numFmt w:val="lowerRoman"/>
+      <w:lvlText w:val="%6."/>
+      <w:lvlJc w:val="right"/>
+      <w:pPr>
+        <w:ind w:left="4320" w:hanging="180"/>
+      </w:pPr>
+    </w:lvl>
+    <w:lvl w:ilvl="6" w:tplc="0C09000F" w:tentative="1">
+      <w:start w:val="1"/>
+      <w:numFmt w:val="decimal"/>
+      <w:lvlText w:val="%7."/>
+      <w:lvlJc w:val="left"/>
+      <w:pPr>
+        <w:ind w:left="5040" w:hanging="360"/>
+      </w:pPr>
+    </w:lvl>
+    <w:lvl w:ilvl="7" w:tplc="0C090019" w:tentative="1">
+      <w:start w:val="1"/>
+      <w:numFmt w:val="lowerLetter"/>
+      <w:lvlText w:val="%8."/>
+      <w:lvlJc w:val="left"/>
+      <w:pPr>
+        <w:ind w:left="5760" w:hanging="360"/>
+      </w:pPr>
+    </w:lvl>
+    <w:lvl w:ilvl="8" w:tplc="0C09001B" w:tentative="1">
+      <w:start w:val="1"/>
+      <w:numFmt w:val="lowerRoman"/>
+      <w:lvlText w:val="%9."/>
+      <w:lvlJc w:val="right"/>
+      <w:pPr>
+        <w:ind w:left="6480" w:hanging="180"/>
+      </w:pPr>
+    </w:lvl>
+  </w:abstractNum>
+  <w:abstractNum w:abstractNumId="5" w15:restartNumberingAfterBreak="0">
+    <w:nsid w:val="3A2C77C6"/>
+    <w:multiLevelType w:val="multilevel"/>
+    <w:tmpl w:val="0C09001F"/>
+    <w:lvl w:ilvl="0">
+      <w:start w:val="1"/>
+      <w:numFmt w:val="decimal"/>
+      <w:lvlText w:val="%1."/>
+      <w:lvlJc w:val="left"/>
+      <w:pPr>
+        <w:ind w:left="360" w:hanging="360"/>
+      </w:pPr>
+    </w:lvl>
+    <w:lvl w:ilvl="1">
+      <w:start w:val="1"/>
+      <w:numFmt w:val="decimal"/>
+      <w:lvlText w:val="%1.%2."/>
+      <w:lvlJc w:val="left"/>
+      <w:pPr>
+        <w:ind w:left="792" w:hanging="432"/>
+      </w:pPr>
+    </w:lvl>
+    <w:lvl w:ilvl="2">
+      <w:start w:val="1"/>
+      <w:numFmt w:val="decimal"/>
+      <w:lvlText w:val="%1.%2.%3."/>
+      <w:lvlJc w:val="left"/>
+      <w:pPr>
+        <w:ind w:left="1224" w:hanging="504"/>
+      </w:pPr>
+    </w:lvl>
+    <w:lvl w:ilvl="3">
+      <w:start w:val="1"/>
+      <w:numFmt w:val="decimal"/>
+      <w:lvlText w:val="%1.%2.%3.%4."/>
+      <w:lvlJc w:val="left"/>
+      <w:pPr>
+        <w:ind w:left="1728" w:hanging="648"/>
+      </w:pPr>
+    </w:lvl>
+    <w:lvl w:ilvl="4">
+      <w:start w:val="1"/>
+      <w:numFmt w:val="decimal"/>
+      <w:lvlText w:val="%1.%2.%3.%4.%5."/>
+      <w:lvlJc w:val="left"/>
+      <w:pPr>
+        <w:ind w:left="2232" w:hanging="792"/>
+      </w:pPr>
+    </w:lvl>
+    <w:lvl w:ilvl="5">
+      <w:start w:val="1"/>
+      <w:numFmt w:val="decimal"/>
+      <w:lvlText w:val="%1.%2.%3.%4.%5.%6."/>
+      <w:lvlJc w:val="left"/>
+      <w:pPr>
+        <w:ind w:left="2736" w:hanging="936"/>
+      </w:pPr>
+    </w:lvl>
+    <w:lvl w:ilvl="6">
+      <w:start w:val="1"/>
+      <w:numFmt w:val="decimal"/>
+      <w:lvlText w:val="%1.%2.%3.%4.%5.%6.%7."/>
+      <w:lvlJc w:val="left"/>
+      <w:pPr>
+        <w:ind w:left="3240" w:hanging="1080"/>
+      </w:pPr>
+    </w:lvl>
+    <w:lvl w:ilvl="7">
+      <w:start w:val="1"/>
+      <w:numFmt w:val="decimal"/>
+      <w:lvlText w:val="%1.%2.%3.%4.%5.%6.%7.%8."/>
+      <w:lvlJc w:val="left"/>
+      <w:pPr>
+        <w:ind w:left="3744" w:hanging="1224"/>
+      </w:pPr>
+    </w:lvl>
+    <w:lvl w:ilvl="8">
+      <w:start w:val="1"/>
+      <w:numFmt w:val="decimal"/>
+      <w:lvlText w:val="%1.%2.%3.%4.%5.%6.%7.%8.%9."/>
+      <w:lvlJc w:val="left"/>
+      <w:pPr>
+        <w:ind w:left="4320" w:hanging="1440"/>
+      </w:pPr>
+    </w:lvl>
+  </w:abstractNum>
+  <w:abstractNum w:abstractNumId="6" w15:restartNumberingAfterBreak="0">
+    <w:nsid w:val="48E300DB"/>
+    <w:multiLevelType w:val="hybridMultilevel"/>
+    <w:tmpl w:val="DF0C931C"/>
+    <w:lvl w:ilvl="0" w:tplc="7D386C76">
+      <w:start w:val="1"/>
+      <w:numFmt w:val="decimal"/>
+      <w:lvlText w:val="%1."/>
+      <w:lvlJc w:val="left"/>
+      <w:pPr>
+        <w:ind w:left="720" w:hanging="360"/>
+      </w:pPr>
+    </w:lvl>
+    <w:lvl w:ilvl="1" w:tplc="0C090019" w:tentative="1">
+      <w:start w:val="1"/>
+      <w:numFmt w:val="lowerLetter"/>
+      <w:lvlText w:val="%2."/>
+      <w:lvlJc w:val="left"/>
+      <w:pPr>
+        <w:ind w:left="1440" w:hanging="360"/>
+      </w:pPr>
+    </w:lvl>
+    <w:lvl w:ilvl="2" w:tplc="0C09001B" w:tentative="1">
+      <w:start w:val="1"/>
+      <w:numFmt w:val="lowerRoman"/>
+      <w:lvlText w:val="%3."/>
+      <w:lvlJc w:val="right"/>
+      <w:pPr>
+        <w:ind w:left="2160" w:hanging="180"/>
+      </w:pPr>
+    </w:lvl>
+    <w:lvl w:ilvl="3" w:tplc="0C09000F" w:tentative="1">
+      <w:start w:val="1"/>
+      <w:numFmt w:val="decimal"/>
+      <w:lvlText w:val="%4."/>
+      <w:lvlJc w:val="left"/>
+      <w:pPr>
+        <w:ind w:left="2880" w:hanging="360"/>
+      </w:pPr>
+    </w:lvl>
+    <w:lvl w:ilvl="4" w:tplc="0C090019" w:tentative="1">
+      <w:start w:val="1"/>
+      <w:numFmt w:val="lowerLetter"/>
+      <w:lvlText w:val="%5."/>
+      <w:lvlJc w:val="left"/>
+      <w:pPr>
+        <w:ind w:left="3600" w:hanging="360"/>
+      </w:pPr>
+    </w:lvl>
+    <w:lvl w:ilvl="5" w:tplc="0C09001B" w:tentative="1">
+      <w:start w:val="1"/>
+      <w:numFmt w:val="lowerRoman"/>
+      <w:lvlText w:val="%6."/>
+      <w:lvlJc w:val="right"/>
+      <w:pPr>
+        <w:ind w:left="4320" w:hanging="180"/>
+      </w:pPr>
+    </w:lvl>
+    <w:lvl w:ilvl="6" w:tplc="0C09000F" w:tentative="1">
+      <w:start w:val="1"/>
+      <w:numFmt w:val="decimal"/>
+      <w:lvlText w:val="%7."/>
+      <w:lvlJc w:val="left"/>
+      <w:pPr>
+        <w:ind w:left="5040" w:hanging="360"/>
+      </w:pPr>
+    </w:lvl>
+    <w:lvl w:ilvl="7" w:tplc="0C090019" w:tentative="1">
+      <w:start w:val="1"/>
+      <w:numFmt w:val="lowerLetter"/>
+      <w:lvlText w:val="%8."/>
+      <w:lvlJc w:val="left"/>
+      <w:pPr>
+        <w:ind w:left="5760" w:hanging="360"/>
+      </w:pPr>
+    </w:lvl>
+    <w:lvl w:ilvl="8" w:tplc="0C09001B" w:tentative="1">
+      <w:start w:val="1"/>
+      <w:numFmt w:val="lowerRoman"/>
+      <w:lvlText w:val="%9."/>
+      <w:lvlJc w:val="right"/>
+      <w:pPr>
+        <w:ind w:left="6480" w:hanging="180"/>
+      </w:pPr>
+    </w:lvl>
+  </w:abstractNum>
+  <w:abstractNum w:abstractNumId="7" w15:restartNumberingAfterBreak="0">
+    <w:nsid w:val="56983B8D"/>
+    <w:multiLevelType w:val="multilevel"/>
+    <w:tmpl w:val="0C09001F"/>
+    <w:lvl w:ilvl="0">
+      <w:start w:val="1"/>
+      <w:numFmt w:val="decimal"/>
+      <w:lvlText w:val="%1."/>
+      <w:lvlJc w:val="left"/>
+      <w:pPr>
+        <w:ind w:left="360" w:hanging="360"/>
+      </w:pPr>
+    </w:lvl>
+    <w:lvl w:ilvl="1">
+      <w:start w:val="1"/>
+      <w:numFmt w:val="decimal"/>
+      <w:lvlText w:val="%1.%2."/>
+      <w:lvlJc w:val="left"/>
+      <w:pPr>
+        <w:ind w:left="792" w:hanging="432"/>
+      </w:pPr>
+    </w:lvl>
+    <w:lvl w:ilvl="2">
+      <w:start w:val="1"/>
+      <w:numFmt w:val="decimal"/>
+      <w:lvlText w:val="%1.%2.%3."/>
+      <w:lvlJc w:val="left"/>
+      <w:pPr>
+        <w:ind w:left="1224" w:hanging="504"/>
+      </w:pPr>
+    </w:lvl>
+    <w:lvl w:ilvl="3">
+      <w:start w:val="1"/>
+      <w:numFmt w:val="decimal"/>
+      <w:lvlText w:val="%1.%2.%3.%4."/>
+      <w:lvlJc w:val="left"/>
+      <w:pPr>
+        <w:ind w:left="1728" w:hanging="648"/>
+      </w:pPr>
+    </w:lvl>
+    <w:lvl w:ilvl="4">
+      <w:start w:val="1"/>
+      <w:numFmt w:val="decimal"/>
+      <w:lvlText w:val="%1.%2.%3.%4.%5."/>
+      <w:lvlJc w:val="left"/>
+      <w:pPr>
+        <w:ind w:left="2232" w:hanging="792"/>
+      </w:pPr>
+    </w:lvl>
+    <w:lvl w:ilvl="5">
+      <w:start w:val="1"/>
+      <w:numFmt w:val="decimal"/>
+      <w:lvlText w:val="%1.%2.%3.%4.%5.%6."/>
+      <w:lvlJc w:val="left"/>
+      <w:pPr>
+        <w:ind w:left="2736" w:hanging="936"/>
+      </w:pPr>
+    </w:lvl>
+    <w:lvl w:ilvl="6">
+      <w:start w:val="1"/>
+      <w:numFmt w:val="decimal"/>
+      <w:lvlText w:val="%1.%2.%3.%4.%5.%6.%7."/>
+      <w:lvlJc w:val="left"/>
+      <w:pPr>
+        <w:ind w:left="3240" w:hanging="1080"/>
+      </w:pPr>
+    </w:lvl>
+    <w:lvl w:ilvl="7">
+      <w:start w:val="1"/>
+      <w:numFmt w:val="decimal"/>
+      <w:lvlText w:val="%1.%2.%3.%4.%5.%6.%7.%8."/>
+      <w:lvlJc w:val="left"/>
+      <w:pPr>
+        <w:ind w:left="3744" w:hanging="1224"/>
+      </w:pPr>
+    </w:lvl>
+    <w:lvl w:ilvl="8">
+      <w:start w:val="1"/>
+      <w:numFmt w:val="decimal"/>
+      <w:lvlText w:val="%1.%2.%3.%4.%5.%6.%7.%8.%9."/>
+      <w:lvlJc w:val="left"/>
+      <w:pPr>
+        <w:ind w:left="4320" w:hanging="1440"/>
+      </w:pPr>
+    </w:lvl>
+  </w:abstractNum>
+  <w:abstractNum w:abstractNumId="8" w15:restartNumberingAfterBreak="0">
+    <w:nsid w:val="7B9B348C"/>
+    <w:multiLevelType w:val="multilevel"/>
+    <w:tmpl w:val="0C09001F"/>
+    <w:lvl w:ilvl="0">
+      <w:start w:val="1"/>
+      <w:numFmt w:val="decimal"/>
+      <w:lvlText w:val="%1."/>
+      <w:lvlJc w:val="left"/>
+      <w:pPr>
+        <w:ind w:left="360" w:hanging="360"/>
+      </w:pPr>
+    </w:lvl>
+    <w:lvl w:ilvl="1">
+      <w:start w:val="1"/>
+      <w:numFmt w:val="decimal"/>
+      <w:lvlText w:val="%1.%2."/>
+      <w:lvlJc w:val="left"/>
+      <w:pPr>
+        <w:ind w:left="792" w:hanging="432"/>
+      </w:pPr>
+    </w:lvl>
+    <w:lvl w:ilvl="2">
+      <w:start w:val="1"/>
+      <w:numFmt w:val="decimal"/>
+      <w:lvlText w:val="%1.%2.%3."/>
+      <w:lvlJc w:val="left"/>
+      <w:pPr>
+        <w:ind w:left="1224" w:hanging="504"/>
+      </w:pPr>
+    </w:lvl>
+    <w:lvl w:ilvl="3">
+      <w:start w:val="1"/>
+      <w:numFmt w:val="decimal"/>
+      <w:lvlText w:val="%1.%2.%3.%4."/>
+      <w:lvlJc w:val="left"/>
+      <w:pPr>
+        <w:ind w:left="1728" w:hanging="648"/>
+      </w:pPr>
+    </w:lvl>
+    <w:lvl w:ilvl="4">
+      <w:start w:val="1"/>
+      <w:numFmt w:val="decimal"/>
+      <w:lvlText w:val="%1.%2.%3.%4.%5."/>
+      <w:lvlJc w:val="left"/>
+      <w:pPr>
+        <w:ind w:left="2232" w:hanging="792"/>
+      </w:pPr>
+    </w:lvl>
+    <w:lvl w:ilvl="5">
+      <w:start w:val="1"/>
+      <w:numFmt w:val="decimal"/>
+      <w:lvlText w:val="%1.%2.%3.%4.%5.%6."/>
+      <w:lvlJc w:val="left"/>
+      <w:pPr>
+        <w:ind w:left="2736" w:hanging="936"/>
+      </w:pPr>
+    </w:lvl>
+    <w:lvl w:ilvl="6">
+      <w:start w:val="1"/>
+      <w:numFmt w:val="decimal"/>
+      <w:lvlText w:val="%1.%2.%3.%4.%5.%6.%7."/>
+      <w:lvlJc w:val="left"/>
+      <w:pPr>
+        <w:ind w:left="3240" w:hanging="1080"/>
+      </w:pPr>
+    </w:lvl>
+    <w:lvl w:ilvl="7">
+      <w:start w:val="1"/>
+      <w:numFmt w:val="decimal"/>
+      <w:lvlText w:val="%1.%2.%3.%4.%5.%6.%7.%8."/>
+      <w:lvlJc w:val="left"/>
+      <w:pPr>
+        <w:ind w:left="3744" w:hanging="1224"/>
+      </w:pPr>
+    </w:lvl>
+    <w:lvl w:ilvl="8">
+      <w:start w:val="1"/>
+      <w:numFmt w:val="decimal"/>
+      <w:lvlText w:val="%1.%2.%3.%4.%5.%6.%7.%8.%9."/>
+      <w:lvlJc w:val="left"/>
+      <w:pPr>
+        <w:ind w:left="4320" w:hanging="1440"/>
+      </w:pPr>
+    </w:lvl>
+  </w:abstractNum>
+  <w:num w:numId="1" w16cid:durableId="1650667902">
+    <w:abstractNumId w:val="3"/>
+  </w:num>
+  <w:num w:numId="2" w16cid:durableId="212280475">
     <w:abstractNumId w:val="0"/>
+  </w:num>
+  <w:num w:numId="3" w16cid:durableId="963316209">
+    <w:abstractNumId w:val="1"/>
+  </w:num>
+  <w:num w:numId="4" w16cid:durableId="1063527880">
+    <w:abstractNumId w:val="2"/>
+  </w:num>
+  <w:num w:numId="5" w16cid:durableId="1328440301">
+    <w:abstractNumId w:val="7"/>
+  </w:num>
+  <w:num w:numId="6" w16cid:durableId="352875897">
+    <w:abstractNumId w:val="8"/>
+  </w:num>
+  <w:num w:numId="7" w16cid:durableId="2064401553">
+    <w:abstractNumId w:val="5"/>
+  </w:num>
+  <w:num w:numId="8" w16cid:durableId="770591970">
+    <w:abstractNumId w:val="6"/>
+  </w:num>
+  <w:num w:numId="9" w16cid:durableId="117267032">
+    <w:abstractNumId w:val="4"/>
   </w:num>
 </w:numbering>
 </file>
@@ -669,7 +1186,7 @@
     <w:lsdException w:name="index 7" w:semiHidden="1" w:unhideWhenUsed="1"/>
     <w:lsdException w:name="index 8" w:semiHidden="1" w:unhideWhenUsed="1"/>
     <w:lsdException w:name="index 9" w:semiHidden="1" w:unhideWhenUsed="1"/>
-    <w:lsdException w:name="toc 1" w:semiHidden="1" w:unhideWhenUsed="1"/>
+    <w:lsdException w:name="toc 1" w:semiHidden="1" w:uiPriority="39" w:unhideWhenUsed="1"/>
     <w:lsdException w:name="toc 2" w:semiHidden="1" w:unhideWhenUsed="1"/>
     <w:lsdException w:name="toc 3" w:semiHidden="1" w:unhideWhenUsed="1"/>
     <w:lsdException w:name="toc 4" w:semiHidden="1" w:unhideWhenUsed="1"/>
@@ -726,7 +1243,7 @@
     <w:lsdException w:name="Body Text Indent 2" w:semiHidden="1" w:unhideWhenUsed="1"/>
     <w:lsdException w:name="Body Text Indent 3" w:semiHidden="1" w:unhideWhenUsed="1"/>
     <w:lsdException w:name="Block Text" w:semiHidden="1" w:unhideWhenUsed="1"/>
-    <w:lsdException w:name="Hyperlink" w:semiHidden="1" w:unhideWhenUsed="1"/>
+    <w:lsdException w:name="Hyperlink" w:semiHidden="1" w:uiPriority="99" w:unhideWhenUsed="1"/>
     <w:lsdException w:name="FollowedHyperlink" w:semiHidden="1" w:unhideWhenUsed="1"/>
     <w:lsdException w:name="Document Map" w:semiHidden="1" w:unhideWhenUsed="1"/>
     <w:lsdException w:name="Plain Text" w:semiHidden="1" w:unhideWhenUsed="1"/>
@@ -1000,6 +1517,11 @@
   <w:style w:type="paragraph" w:default="1" w:styleId="Normal">
     <w:name w:val="Normal"/>
     <w:qFormat/>
+    <w:rsid w:val="000C5060"/>
+    <w:rPr>
+      <w:rFonts w:ascii="Calibri" w:hAnsi="Calibri"/>
+      <w:sz w:val="22"/>
+    </w:rPr>
   </w:style>
   <w:style w:type="paragraph" w:styleId="Heading1">
     <w:name w:val="heading 1"/>
@@ -1007,7 +1529,7 @@
     <w:next w:val="BodyText"/>
     <w:uiPriority w:val="9"/>
     <w:qFormat/>
-    <w:rsid w:val="00A517C0"/>
+    <w:rsid w:val="00C514EB"/>
     <w:pPr>
       <w:keepNext/>
       <w:keepLines/>
@@ -1015,9 +1537,11 @@
       <w:outlineLvl w:val="0"/>
     </w:pPr>
     <w:rPr>
-      <w:rFonts w:ascii="Mukta Malar Light" w:eastAsiaTheme="majorEastAsia" w:hAnsi="Mukta Malar Light" w:cstheme="majorBidi"/>
+      <w:rFonts w:eastAsiaTheme="majorEastAsia" w:cstheme="majorBidi"/>
+      <w:b/>
       <w:bCs/>
-      <w:sz w:val="44"/>
+      <w:color w:val="0070C0"/>
+      <w:sz w:val="36"/>
       <w:szCs w:val="32"/>
     </w:rPr>
   </w:style>
@@ -1028,37 +1552,37 @@
     <w:uiPriority w:val="9"/>
     <w:unhideWhenUsed/>
     <w:qFormat/>
-    <w:rsid w:val="00FE0BE0"/>
-    <w:pPr>
-      <w:spacing w:before="200"/>
+    <w:rsid w:val="00C514EB"/>
+    <w:pPr>
+      <w:spacing w:before="200" w:after="120"/>
       <w:outlineLvl w:val="1"/>
     </w:pPr>
     <w:rPr>
+      <w:b w:val="0"/>
       <w:bCs w:val="0"/>
-      <w:sz w:val="36"/>
+      <w:i/>
+      <w:color w:val="00B0F0"/>
+      <w:sz w:val="28"/>
       <w:szCs w:val="28"/>
     </w:rPr>
   </w:style>
   <w:style w:type="paragraph" w:styleId="Heading3">
     <w:name w:val="heading 3"/>
-    <w:basedOn w:val="Normal"/>
+    <w:basedOn w:val="Heading1"/>
     <w:next w:val="BodyText"/>
     <w:uiPriority w:val="9"/>
     <w:unhideWhenUsed/>
     <w:qFormat/>
-    <w:rsid w:val="00FE0BE0"/>
-    <w:pPr>
-      <w:keepNext/>
-      <w:keepLines/>
-      <w:spacing w:before="200" w:after="0"/>
+    <w:rsid w:val="006951B6"/>
+    <w:pPr>
+      <w:spacing w:before="200"/>
       <w:outlineLvl w:val="2"/>
     </w:pPr>
     <w:rPr>
-      <w:rFonts w:ascii="Mukta Malar" w:eastAsiaTheme="majorEastAsia" w:hAnsi="Mukta Malar" w:cstheme="majorBidi"/>
-      <w:b/>
-      <w:bCs/>
+      <w:b w:val="0"/>
+      <w:bCs w:val="0"/>
       <w:i/>
-      <w:sz w:val="28"/>
+      <w:sz w:val="24"/>
     </w:rPr>
   </w:style>
   <w:style w:type="paragraph" w:styleId="Heading4">
@@ -1068,7 +1592,7 @@
     <w:uiPriority w:val="9"/>
     <w:unhideWhenUsed/>
     <w:qFormat/>
-    <w:rsid w:val="002C6215"/>
+    <w:rsid w:val="006951B6"/>
     <w:pPr>
       <w:keepNext/>
       <w:keepLines/>
@@ -1076,10 +1600,10 @@
       <w:outlineLvl w:val="3"/>
     </w:pPr>
     <w:rPr>
-      <w:rFonts w:ascii="Mukta Malar" w:eastAsiaTheme="majorEastAsia" w:hAnsi="Mukta Malar" w:cstheme="majorBidi"/>
+      <w:rFonts w:asciiTheme="majorHAnsi" w:eastAsiaTheme="majorEastAsia" w:hAnsiTheme="majorHAnsi" w:cstheme="majorBidi"/>
       <w:bCs/>
       <w:i/>
-      <w:color w:val="4F81BD" w:themeColor="accent1"/>
+      <w:color w:val="000000" w:themeColor="text1"/>
     </w:rPr>
   </w:style>
   <w:style w:type="paragraph" w:styleId="Heading5">
@@ -1204,14 +1728,13 @@
     <w:name w:val="Body Text"/>
     <w:basedOn w:val="Normal"/>
     <w:qFormat/>
-    <w:rsid w:val="00FE0BE0"/>
+    <w:rsid w:val="004E7FA2"/>
     <w:pPr>
       <w:spacing w:after="180" w:line="288" w:lineRule="auto"/>
       <w:jc w:val="both"/>
     </w:pPr>
     <w:rPr>
-      <w:rFonts w:ascii="Kalinga" w:hAnsi="Kalinga" w:cs="Kalinga"/>
-      <w:sz w:val="22"/>
+      <w:rFonts w:cs="Kalinga"/>
     </w:rPr>
   </w:style>
   <w:style w:type="paragraph" w:customStyle="1" w:styleId="FirstParagraph">
@@ -1224,28 +1747,30 @@
     <w:name w:val="Compact"/>
     <w:basedOn w:val="BodyText"/>
     <w:qFormat/>
-    <w:pPr>
-      <w:spacing w:before="36" w:after="36"/>
-    </w:pPr>
+    <w:rsid w:val="0058551E"/>
+    <w:pPr>
+      <w:spacing w:after="0" w:line="240" w:lineRule="auto"/>
+    </w:pPr>
+    <w:rPr>
+      <w:sz w:val="18"/>
+    </w:rPr>
   </w:style>
   <w:style w:type="paragraph" w:styleId="Title">
     <w:name w:val="Title"/>
     <w:basedOn w:val="Normal"/>
     <w:next w:val="BodyText"/>
     <w:qFormat/>
-    <w:rsid w:val="002C6215"/>
+    <w:rsid w:val="00F541A0"/>
     <w:pPr>
       <w:keepNext/>
       <w:keepLines/>
-      <w:spacing w:before="480" w:after="240"/>
+      <w:spacing w:before="2280" w:after="600"/>
       <w:jc w:val="center"/>
     </w:pPr>
     <w:rPr>
-      <w:rFonts w:ascii="Mukta Malar" w:eastAsiaTheme="majorEastAsia" w:hAnsi="Mukta Malar" w:cstheme="majorBidi"/>
-      <w:b/>
+      <w:rFonts w:eastAsiaTheme="majorEastAsia" w:cstheme="majorBidi"/>
       <w:bCs/>
-      <w:color w:val="345A8A" w:themeColor="accent1" w:themeShade="B5"/>
-      <w:sz w:val="48"/>
+      <w:sz w:val="56"/>
       <w:szCs w:val="36"/>
     </w:rPr>
   </w:style>
@@ -1266,11 +1791,15 @@
     <w:name w:val="Author"/>
     <w:next w:val="BodyText"/>
     <w:qFormat/>
+    <w:rsid w:val="00D265AF"/>
     <w:pPr>
       <w:keepNext/>
       <w:keepLines/>
       <w:jc w:val="center"/>
     </w:pPr>
+    <w:rPr>
+      <w:rFonts w:ascii="Calibri" w:hAnsi="Calibri"/>
+    </w:rPr>
   </w:style>
   <w:style w:type="paragraph" w:styleId="Date">
     <w:name w:val="Date"/>
@@ -1320,6 +1849,13 @@
     <w:uiPriority w:val="9"/>
     <w:unhideWhenUsed/>
     <w:qFormat/>
+    <w:rsid w:val="00CF3583"/>
+    <w:pPr>
+      <w:spacing w:after="0"/>
+    </w:pPr>
+    <w:rPr>
+      <w:sz w:val="18"/>
+    </w:rPr>
   </w:style>
   <w:style w:type="table" w:customStyle="1" w:styleId="Table">
     <w:name w:val="Table"/>
@@ -1414,6 +1950,7 @@
   <w:style w:type="character" w:styleId="Hyperlink">
     <w:name w:val="Hyperlink"/>
     <w:basedOn w:val="CaptionChar"/>
+    <w:uiPriority w:val="99"/>
     <w:rPr>
       <w:color w:val="4F81BD" w:themeColor="accent1"/>
     </w:rPr>
@@ -1425,16 +1962,14 @@
     <w:uiPriority w:val="39"/>
     <w:unhideWhenUsed/>
     <w:qFormat/>
-    <w:rsid w:val="002C6215"/>
+    <w:rsid w:val="008408D6"/>
     <w:pPr>
       <w:spacing w:line="259" w:lineRule="auto"/>
       <w:outlineLvl w:val="9"/>
     </w:pPr>
     <w:rPr>
-      <w:rFonts w:ascii="Montserrat" w:hAnsi="Montserrat"/>
-      <w:b/>
+      <w:rFonts w:asciiTheme="majorHAnsi" w:hAnsiTheme="majorHAnsi"/>
       <w:bCs w:val="0"/>
-      <w:color w:val="365F91" w:themeColor="accent1" w:themeShade="BF"/>
     </w:rPr>
   </w:style>
   <w:style w:type="paragraph" w:customStyle="1" w:styleId="SourceCode">
@@ -1786,38 +2321,168 @@
       <w:color w:val="808080"/>
     </w:rPr>
   </w:style>
+  <w:style w:type="paragraph" w:styleId="TOC1">
+    <w:name w:val="toc 1"/>
+    <w:basedOn w:val="Normal"/>
+    <w:next w:val="Normal"/>
+    <w:autoRedefine/>
+    <w:uiPriority w:val="39"/>
+    <w:unhideWhenUsed/>
+    <w:rsid w:val="00ED2818"/>
+    <w:pPr>
+      <w:spacing w:before="360" w:after="0"/>
+    </w:pPr>
+    <w:rPr>
+      <w:rFonts w:asciiTheme="majorHAnsi" w:hAnsiTheme="majorHAnsi" w:cstheme="majorHAnsi"/>
+      <w:b/>
+      <w:bCs/>
+      <w:caps/>
+      <w:sz w:val="24"/>
+    </w:rPr>
+  </w:style>
+  <w:style w:type="paragraph" w:styleId="TOC2">
+    <w:name w:val="toc 2"/>
+    <w:basedOn w:val="Normal"/>
+    <w:next w:val="Normal"/>
+    <w:autoRedefine/>
+    <w:unhideWhenUsed/>
+    <w:rsid w:val="00ED2818"/>
+    <w:pPr>
+      <w:spacing w:before="240" w:after="0"/>
+    </w:pPr>
+    <w:rPr>
+      <w:rFonts w:asciiTheme="minorHAnsi" w:hAnsiTheme="minorHAnsi"/>
+      <w:b/>
+      <w:bCs/>
+      <w:sz w:val="20"/>
+      <w:szCs w:val="20"/>
+    </w:rPr>
+  </w:style>
+  <w:style w:type="paragraph" w:styleId="TOC3">
+    <w:name w:val="toc 3"/>
+    <w:basedOn w:val="Normal"/>
+    <w:next w:val="Normal"/>
+    <w:autoRedefine/>
+    <w:unhideWhenUsed/>
+    <w:rsid w:val="00ED2818"/>
+    <w:pPr>
+      <w:spacing w:after="0"/>
+      <w:ind w:left="220"/>
+    </w:pPr>
+    <w:rPr>
+      <w:rFonts w:asciiTheme="minorHAnsi" w:hAnsiTheme="minorHAnsi"/>
+      <w:sz w:val="20"/>
+      <w:szCs w:val="20"/>
+    </w:rPr>
+  </w:style>
+  <w:style w:type="paragraph" w:styleId="TOC4">
+    <w:name w:val="toc 4"/>
+    <w:basedOn w:val="Normal"/>
+    <w:next w:val="Normal"/>
+    <w:autoRedefine/>
+    <w:unhideWhenUsed/>
+    <w:rsid w:val="00ED2818"/>
+    <w:pPr>
+      <w:spacing w:after="0"/>
+      <w:ind w:left="440"/>
+    </w:pPr>
+    <w:rPr>
+      <w:rFonts w:asciiTheme="minorHAnsi" w:hAnsiTheme="minorHAnsi"/>
+      <w:sz w:val="20"/>
+      <w:szCs w:val="20"/>
+    </w:rPr>
+  </w:style>
+  <w:style w:type="paragraph" w:styleId="TOC5">
+    <w:name w:val="toc 5"/>
+    <w:basedOn w:val="Normal"/>
+    <w:next w:val="Normal"/>
+    <w:autoRedefine/>
+    <w:unhideWhenUsed/>
+    <w:rsid w:val="00ED2818"/>
+    <w:pPr>
+      <w:spacing w:after="0"/>
+      <w:ind w:left="660"/>
+    </w:pPr>
+    <w:rPr>
+      <w:rFonts w:asciiTheme="minorHAnsi" w:hAnsiTheme="minorHAnsi"/>
+      <w:sz w:val="20"/>
+      <w:szCs w:val="20"/>
+    </w:rPr>
+  </w:style>
+  <w:style w:type="paragraph" w:styleId="TOC6">
+    <w:name w:val="toc 6"/>
+    <w:basedOn w:val="Normal"/>
+    <w:next w:val="Normal"/>
+    <w:autoRedefine/>
+    <w:unhideWhenUsed/>
+    <w:rsid w:val="00ED2818"/>
+    <w:pPr>
+      <w:spacing w:after="0"/>
+      <w:ind w:left="880"/>
+    </w:pPr>
+    <w:rPr>
+      <w:rFonts w:asciiTheme="minorHAnsi" w:hAnsiTheme="minorHAnsi"/>
+      <w:sz w:val="20"/>
+      <w:szCs w:val="20"/>
+    </w:rPr>
+  </w:style>
+  <w:style w:type="paragraph" w:styleId="TOC7">
+    <w:name w:val="toc 7"/>
+    <w:basedOn w:val="Normal"/>
+    <w:next w:val="Normal"/>
+    <w:autoRedefine/>
+    <w:unhideWhenUsed/>
+    <w:rsid w:val="00ED2818"/>
+    <w:pPr>
+      <w:spacing w:after="0"/>
+      <w:ind w:left="1100"/>
+    </w:pPr>
+    <w:rPr>
+      <w:rFonts w:asciiTheme="minorHAnsi" w:hAnsiTheme="minorHAnsi"/>
+      <w:sz w:val="20"/>
+      <w:szCs w:val="20"/>
+    </w:rPr>
+  </w:style>
+  <w:style w:type="paragraph" w:styleId="TOC8">
+    <w:name w:val="toc 8"/>
+    <w:basedOn w:val="Normal"/>
+    <w:next w:val="Normal"/>
+    <w:autoRedefine/>
+    <w:unhideWhenUsed/>
+    <w:rsid w:val="00ED2818"/>
+    <w:pPr>
+      <w:spacing w:after="0"/>
+      <w:ind w:left="1320"/>
+    </w:pPr>
+    <w:rPr>
+      <w:rFonts w:asciiTheme="minorHAnsi" w:hAnsiTheme="minorHAnsi"/>
+      <w:sz w:val="20"/>
+      <w:szCs w:val="20"/>
+    </w:rPr>
+  </w:style>
+  <w:style w:type="paragraph" w:styleId="TOC9">
+    <w:name w:val="toc 9"/>
+    <w:basedOn w:val="Normal"/>
+    <w:next w:val="Normal"/>
+    <w:autoRedefine/>
+    <w:unhideWhenUsed/>
+    <w:rsid w:val="00ED2818"/>
+    <w:pPr>
+      <w:spacing w:after="0"/>
+      <w:ind w:left="1540"/>
+    </w:pPr>
+    <w:rPr>
+      <w:rFonts w:asciiTheme="minorHAnsi" w:hAnsiTheme="minorHAnsi"/>
+      <w:sz w:val="20"/>
+      <w:szCs w:val="20"/>
+    </w:rPr>
+  </w:style>
 </w:styles>
 </file>
 
 <file path=word/glossary/document.xml><?xml version="1.0" encoding="utf-8"?>
 <w:glossaryDocument xmlns:wpc="http://schemas.microsoft.com/office/word/2010/wordprocessingCanvas" xmlns:cx="http://schemas.microsoft.com/office/drawing/2014/chartex" xmlns:cx1="http://schemas.microsoft.com/office/drawing/2015/9/8/chartex" xmlns:cx2="http://schemas.microsoft.com/office/drawing/2015/10/21/chartex" xmlns:cx3="http://schemas.microsoft.com/office/drawing/2016/5/9/chartex" xmlns:cx4="http://schemas.microsoft.com/office/drawing/2016/5/10/chartex" xmlns:cx5="http://schemas.microsoft.com/office/drawing/2016/5/11/chartex" xmlns:cx6="http://schemas.microsoft.com/office/drawing/2016/5/12/chartex" xmlns:cx7="http://schemas.microsoft.com/office/drawing/2016/5/13/chartex" xmlns:cx8="http://schemas.microsoft.com/office/drawing/2016/5/14/chartex" xmlns:mc="http://schemas.openxmlformats.org/markup-compatibility/2006" xmlns:aink="http://schemas.microsoft.com/office/drawing/2016/ink" xmlns:am3d="http://schemas.microsoft.com/office/drawing/2017/model3d" xmlns:o="urn:schemas-microsoft-com:office:office" xmlns:oel="http://schemas.microsoft.com/office/2019/extlst" xmlns:r="http://schemas.openxmlformats.org/officeDocument/2006/relationships" xmlns:m="http://schemas.openxmlformats.org/officeDocument/2006/math" xmlns:v="urn:schemas-microsoft-com:vml" xmlns:wp14="http://schemas.microsoft.com/office/word/2010/wordprocessingDrawing" xmlns:wp="http://schemas.openxmlformats.org/drawingml/2006/wordprocessingDrawing" xmlns:w10="urn:schemas-microsoft-com:office:word" xmlns:w="http://schemas.openxmlformats.org/wordprocessingml/2006/main" xmlns:w14="http://schemas.microsoft.com/office/word/2010/wordml" xmlns:w15="http://schemas.microsoft.com/office/word/2012/wordml" xmlns:w16cex="http://schemas.microsoft.com/office/word/2018/wordml/cex" xmlns:w16cid="http://schemas.microsoft.com/office/word/2016/wordml/cid" xmlns:w16="http://schemas.microsoft.com/office/word/2018/wordml" xmlns:w16du="http://schemas.microsoft.com/office/word/2023/wordml/word16du" xmlns:w16sdtdh="http://schemas.microsoft.com/office/word/2020/wordml/sdtdatahash" xmlns:w16sdtfl="http://schemas.microsoft.com/office/word/2024/wordml/sdtformatlock" xmlns:w16se="http://schemas.microsoft.com/office/word/2015/wordml/symex" xmlns:wpg="http://schemas.microsoft.com/office/word/2010/wordprocessingGroup" xmlns:wpi="http://schemas.microsoft.com/office/word/2010/wordprocessingInk" xmlns:wne="http://schemas.microsoft.com/office/word/2006/wordml" xmlns:wps="http://schemas.microsoft.com/office/word/2010/wordprocessingShape" mc:Ignorable="w14 w15 w16se w16cid w16 w16cex w16sdtdh w16sdtfl w16du wp14">
   <w:docParts>
-    <w:docPart>
-      <w:docPartPr>
-        <w:name w:val="79E0AC8E209C4D15A991076C02255397"/>
-        <w:category>
-          <w:name w:val="General"/>
-          <w:gallery w:val="placeholder"/>
-        </w:category>
-        <w:types>
-          <w:type w:val="bbPlcHdr"/>
-        </w:types>
-        <w:behaviors>
-          <w:behavior w:val="content"/>
-        </w:behaviors>
-        <w:guid w:val="{A5A00553-CDC3-4033-B87A-597DCC3ADA7B}"/>
-      </w:docPartPr>
-      <w:docPartBody>
-        <w:p>
-          <w:r>
-            <w:rPr>
-              <w:rStyle w:val="PlaceholderText"/>
-            </w:rPr>
-            <w:t>[Title]</w:t>
-          </w:r>
-        </w:p>
-      </w:docPartBody>
-    </w:docPart>
     <w:docPart>
       <w:docPartPr>
         <w:name w:val="246EC56E8EF34030B9E7BB0FFC7B24F5"/>
@@ -1837,6 +2502,35 @@
         <w:p>
           <w:pPr>
             <w:pStyle w:val="246EC56E8EF34030B9E7BB0FFC7B24F5"/>
+          </w:pPr>
+          <w:r>
+            <w:rPr>
+              <w:rStyle w:val="PlaceholderText"/>
+            </w:rPr>
+            <w:t>[Title]</w:t>
+          </w:r>
+        </w:p>
+      </w:docPartBody>
+    </w:docPart>
+    <w:docPart>
+      <w:docPartPr>
+        <w:name w:val="EF68C8CD31FC4B09987C816547DD395E"/>
+        <w:category>
+          <w:name w:val="General"/>
+          <w:gallery w:val="placeholder"/>
+        </w:category>
+        <w:types>
+          <w:type w:val="bbPlcHdr"/>
+        </w:types>
+        <w:behaviors>
+          <w:behavior w:val="content"/>
+        </w:behaviors>
+        <w:guid w:val="{EC6C6FC4-F309-4D11-97B7-D6BD868D0D86}"/>
+      </w:docPartPr>
+      <w:docPartBody>
+        <w:p>
+          <w:pPr>
+            <w:pStyle w:val="EF68C8CD31FC4B09987C816547DD395E"/>
           </w:pPr>
           <w:r>
             <w:rPr>
@@ -1867,20 +2561,6 @@
     <w:pitch w:val="variable"/>
     <w:sig w:usb0="E0002EFF" w:usb1="C000785B" w:usb2="00000009" w:usb3="00000000" w:csb0="000001FF" w:csb1="00000000"/>
   </w:font>
-  <w:font w:name="Mukta Malar Light">
-    <w:altName w:val="Vijaya"/>
-    <w:charset w:val="00"/>
-    <w:family w:val="swiss"/>
-    <w:pitch w:val="variable"/>
-    <w:sig w:usb0="A010002F" w:usb1="4000204A" w:usb2="00000000" w:usb3="00000000" w:csb0="00000093" w:csb1="00000000"/>
-  </w:font>
-  <w:font w:name="Mukta Malar">
-    <w:altName w:val="Vijaya"/>
-    <w:charset w:val="00"/>
-    <w:family w:val="swiss"/>
-    <w:pitch w:val="variable"/>
-    <w:sig w:usb0="A010002F" w:usb1="4000204A" w:usb2="00000000" w:usb3="00000000" w:csb0="00000093" w:csb1="00000000"/>
-  </w:font>
   <w:font w:name="Calibri">
     <w:panose1 w:val="020F0502020204030204"/>
     <w:charset w:val="00"/>
@@ -1901,11 +2581,12 @@
     <w:pitch w:val="fixed"/>
     <w:sig w:usb0="E00006FF" w:usb1="0000FCFF" w:usb2="00000001" w:usb3="00000000" w:csb0="0000019F" w:csb1="00000000"/>
   </w:font>
-  <w:font w:name="Montserrat">
+  <w:font w:name="Mukta Malar Light">
+    <w:altName w:val="Vijaya"/>
     <w:charset w:val="00"/>
-    <w:family w:val="auto"/>
+    <w:family w:val="swiss"/>
     <w:pitch w:val="variable"/>
-    <w:sig w:usb0="2000020F" w:usb1="00000003" w:usb2="00000000" w:usb3="00000000" w:csb0="00000197" w:csb1="00000000"/>
+    <w:sig w:usb0="A010002F" w:usb1="4000204A" w:usb2="00000000" w:usb3="00000000" w:csb0="00000093" w:csb1="00000000"/>
   </w:font>
   <w:font w:name="Aptos">
     <w:charset w:val="00"/>
@@ -1938,15 +2619,58 @@
   </w:compat>
   <w:rsids>
     <w:rsidRoot w:val="00986F4B"/>
-    <w:rsid w:val="000C02C5"/>
-    <w:rsid w:val="00753A04"/>
+    <w:rsid w:val="00020979"/>
+    <w:rsid w:val="000453CD"/>
+    <w:rsid w:val="0008430B"/>
+    <w:rsid w:val="0010049E"/>
+    <w:rsid w:val="001524EE"/>
+    <w:rsid w:val="001D3C2B"/>
+    <w:rsid w:val="0029224F"/>
+    <w:rsid w:val="002B42A8"/>
+    <w:rsid w:val="002D39A9"/>
+    <w:rsid w:val="002D5DB0"/>
+    <w:rsid w:val="0031123D"/>
+    <w:rsid w:val="003811D7"/>
+    <w:rsid w:val="003E67C5"/>
+    <w:rsid w:val="004223CE"/>
+    <w:rsid w:val="0046362F"/>
+    <w:rsid w:val="004909C1"/>
+    <w:rsid w:val="00492A21"/>
+    <w:rsid w:val="004F175F"/>
+    <w:rsid w:val="005173DD"/>
+    <w:rsid w:val="005E4326"/>
+    <w:rsid w:val="006C3442"/>
+    <w:rsid w:val="00741BC5"/>
+    <w:rsid w:val="00770193"/>
+    <w:rsid w:val="007A1FC3"/>
+    <w:rsid w:val="007B3811"/>
+    <w:rsid w:val="00845C9F"/>
+    <w:rsid w:val="00874C95"/>
+    <w:rsid w:val="00910CB2"/>
+    <w:rsid w:val="00910D34"/>
+    <w:rsid w:val="009116AE"/>
+    <w:rsid w:val="00945F4C"/>
     <w:rsid w:val="00986F4B"/>
-    <w:rsid w:val="00A311FE"/>
-    <w:rsid w:val="00AA4AE8"/>
-    <w:rsid w:val="00B41094"/>
+    <w:rsid w:val="009912A8"/>
+    <w:rsid w:val="009B6440"/>
+    <w:rsid w:val="009C3C6C"/>
+    <w:rsid w:val="00A2743B"/>
+    <w:rsid w:val="00A66767"/>
+    <w:rsid w:val="00A94C25"/>
+    <w:rsid w:val="00BE06AD"/>
     <w:rsid w:val="00CC0F72"/>
-    <w:rsid w:val="00F811AD"/>
-    <w:rsid w:val="00FA64E6"/>
+    <w:rsid w:val="00D14FEA"/>
+    <w:rsid w:val="00D91D1E"/>
+    <w:rsid w:val="00DC4F69"/>
+    <w:rsid w:val="00DD5733"/>
+    <w:rsid w:val="00E3354D"/>
+    <w:rsid w:val="00E47A39"/>
+    <w:rsid w:val="00E80230"/>
+    <w:rsid w:val="00EA4AC8"/>
+    <w:rsid w:val="00F35262"/>
+    <w:rsid w:val="00F85740"/>
+    <w:rsid w:val="00FC0B2E"/>
+    <w:rsid w:val="00FE1853"/>
   </w:rsids>
   <m:mathPr>
     <m:mathFont m:val="Cambria Math"/>
@@ -2399,7 +3123,7 @@
     <w:name w:val="Placeholder Text"/>
     <w:basedOn w:val="DefaultParagraphFont"/>
     <w:semiHidden/>
-    <w:rsid w:val="00A311FE"/>
+    <w:rsid w:val="00E80230"/>
     <w:rPr>
       <w:color w:val="808080"/>
     </w:rPr>
@@ -2407,6 +3131,20 @@
   <w:style w:type="paragraph" w:customStyle="1" w:styleId="246EC56E8EF34030B9E7BB0FFC7B24F5">
     <w:name w:val="246EC56E8EF34030B9E7BB0FFC7B24F5"/>
     <w:rsid w:val="00986F4B"/>
+  </w:style>
+  <w:style w:type="paragraph" w:customStyle="1" w:styleId="EF68C8CD31FC4B09987C816547DD395E">
+    <w:name w:val="EF68C8CD31FC4B09987C816547DD395E"/>
+    <w:rsid w:val="00E80230"/>
+    <w:pPr>
+      <w:spacing w:line="278" w:lineRule="auto"/>
+    </w:pPr>
+    <w:rPr>
+      <w:kern w:val="2"/>
+      <w:sz w:val="24"/>
+      <w:szCs w:val="24"/>
+      <w:lang w:val="en-AU" w:eastAsia="en-AU"/>
+      <w14:ligatures w14:val="standardContextual"/>
+    </w:rPr>
   </w:style>
 </w:styles>
 </file>

</xml_diff>